<commit_message>
Doc + static sur les murs
</commit_message>
<xml_diff>
--- a/Documentation/GDD_PiscineAvion.docx
+++ b/Documentation/GDD_PiscineAvion.docx
@@ -221,16 +221,7 @@
           <w:sz w:val="24"/>
           <w:szCs w:val="36"/>
         </w:rPr>
-        <w:t xml:space="preserve"> (passivement), plus </w:t>
-      </w:r>
-      <w:bookmarkStart w:id="0" w:name="_GoBack"/>
-      <w:bookmarkEnd w:id="0"/>
-      <w:r>
-        <w:rPr>
-          <w:sz w:val="24"/>
-          <w:szCs w:val="36"/>
-        </w:rPr>
-        <w:t>la vitesse de l’avion est haute, plus il gagne de point sur le temps.</w:t>
+        <w:t xml:space="preserve"> (passivement), plus la vitesse de l’avion est haute, plus il gagne de point sur le temps.</w:t>
       </w:r>
     </w:p>
     <w:p>
@@ -784,6 +775,115 @@
     <w:p>
       <w:pPr>
         <w:rPr>
+          <w:noProof/>
+          <w:sz w:val="24"/>
+          <w:szCs w:val="36"/>
+        </w:rPr>
+      </w:pPr>
+    </w:p>
+    <w:p>
+      <w:pPr>
+        <w:rPr>
+          <w:noProof/>
+          <w:sz w:val="24"/>
+          <w:szCs w:val="36"/>
+        </w:rPr>
+      </w:pPr>
+    </w:p>
+    <w:p>
+      <w:pPr>
+        <w:rPr>
+          <w:noProof/>
+          <w:sz w:val="24"/>
+          <w:szCs w:val="36"/>
+        </w:rPr>
+      </w:pPr>
+    </w:p>
+    <w:p>
+      <w:pPr>
+        <w:rPr>
+          <w:noProof/>
+          <w:sz w:val="24"/>
+          <w:szCs w:val="36"/>
+        </w:rPr>
+      </w:pPr>
+    </w:p>
+    <w:p>
+      <w:pPr>
+        <w:rPr>
+          <w:noProof/>
+          <w:sz w:val="24"/>
+          <w:szCs w:val="36"/>
+        </w:rPr>
+      </w:pPr>
+    </w:p>
+    <w:p>
+      <w:pPr>
+        <w:rPr>
+          <w:noProof/>
+          <w:sz w:val="24"/>
+          <w:szCs w:val="36"/>
+        </w:rPr>
+      </w:pPr>
+    </w:p>
+    <w:p>
+      <w:pPr>
+        <w:rPr>
+          <w:noProof/>
+          <w:sz w:val="24"/>
+          <w:szCs w:val="36"/>
+        </w:rPr>
+      </w:pPr>
+    </w:p>
+    <w:p>
+      <w:pPr>
+        <w:rPr>
+          <w:noProof/>
+          <w:sz w:val="24"/>
+          <w:szCs w:val="36"/>
+        </w:rPr>
+      </w:pPr>
+    </w:p>
+    <w:p>
+      <w:pPr>
+        <w:rPr>
+          <w:noProof/>
+          <w:sz w:val="24"/>
+          <w:szCs w:val="36"/>
+        </w:rPr>
+      </w:pPr>
+    </w:p>
+    <w:p>
+      <w:pPr>
+        <w:rPr>
+          <w:noProof/>
+          <w:sz w:val="24"/>
+          <w:szCs w:val="36"/>
+        </w:rPr>
+      </w:pPr>
+    </w:p>
+    <w:p>
+      <w:pPr>
+        <w:rPr>
+          <w:noProof/>
+          <w:sz w:val="24"/>
+          <w:szCs w:val="36"/>
+        </w:rPr>
+      </w:pPr>
+    </w:p>
+    <w:p>
+      <w:pPr>
+        <w:rPr>
+          <w:noProof/>
+          <w:sz w:val="24"/>
+          <w:szCs w:val="36"/>
+        </w:rPr>
+      </w:pPr>
+    </w:p>
+    <w:p>
+      <w:pPr>
+        <w:rPr>
+          <w:noProof/>
           <w:sz w:val="24"/>
           <w:szCs w:val="36"/>
         </w:rPr>
@@ -795,13 +895,13 @@
           <w:szCs w:val="36"/>
         </w:rPr>
         <w:drawing>
-          <wp:anchor distT="0" distB="0" distL="114300" distR="114300" simplePos="0" relativeHeight="251659264" behindDoc="1" locked="0" layoutInCell="1" allowOverlap="1" wp14:anchorId="28EBFFBF" wp14:editId="5B3E29B9">
+          <wp:anchor distT="0" distB="0" distL="114300" distR="114300" simplePos="0" relativeHeight="251659264" behindDoc="1" locked="0" layoutInCell="1" allowOverlap="1" wp14:anchorId="28EBFFBF" wp14:editId="47376612">
             <wp:simplePos x="0" y="0"/>
-            <wp:positionH relativeFrom="margin">
-              <wp:posOffset>-890270</wp:posOffset>
+            <wp:positionH relativeFrom="page">
+              <wp:posOffset>-2540</wp:posOffset>
             </wp:positionH>
             <wp:positionV relativeFrom="paragraph">
-              <wp:posOffset>3886835</wp:posOffset>
+              <wp:posOffset>151130</wp:posOffset>
             </wp:positionV>
             <wp:extent cx="7534275" cy="4457700"/>
             <wp:effectExtent l="0" t="0" r="9525" b="0"/>
@@ -858,8 +958,581 @@
         </w:drawing>
       </w:r>
     </w:p>
+    <w:p>
+      <w:pPr>
+        <w:rPr>
+          <w:noProof/>
+          <w:sz w:val="24"/>
+          <w:szCs w:val="36"/>
+        </w:rPr>
+      </w:pPr>
+    </w:p>
+    <w:p>
+      <w:pPr>
+        <w:rPr>
+          <w:noProof/>
+          <w:sz w:val="24"/>
+          <w:szCs w:val="36"/>
+        </w:rPr>
+      </w:pPr>
+    </w:p>
+    <w:p>
+      <w:pPr>
+        <w:rPr>
+          <w:noProof/>
+          <w:sz w:val="24"/>
+          <w:szCs w:val="36"/>
+        </w:rPr>
+      </w:pPr>
+    </w:p>
+    <w:p>
+      <w:pPr>
+        <w:rPr>
+          <w:noProof/>
+          <w:sz w:val="24"/>
+          <w:szCs w:val="36"/>
+        </w:rPr>
+      </w:pPr>
+    </w:p>
+    <w:p>
+      <w:pPr>
+        <w:rPr>
+          <w:noProof/>
+          <w:sz w:val="24"/>
+          <w:szCs w:val="36"/>
+        </w:rPr>
+      </w:pPr>
+    </w:p>
+    <w:p>
+      <w:pPr>
+        <w:rPr>
+          <w:noProof/>
+          <w:sz w:val="24"/>
+          <w:szCs w:val="36"/>
+        </w:rPr>
+      </w:pPr>
+    </w:p>
+    <w:p>
+      <w:pPr>
+        <w:rPr>
+          <w:noProof/>
+          <w:sz w:val="24"/>
+          <w:szCs w:val="36"/>
+        </w:rPr>
+      </w:pPr>
+    </w:p>
+    <w:p>
+      <w:pPr>
+        <w:rPr>
+          <w:noProof/>
+          <w:sz w:val="24"/>
+          <w:szCs w:val="36"/>
+        </w:rPr>
+      </w:pPr>
+    </w:p>
+    <w:p>
+      <w:pPr>
+        <w:rPr>
+          <w:noProof/>
+          <w:sz w:val="24"/>
+          <w:szCs w:val="36"/>
+        </w:rPr>
+      </w:pPr>
+    </w:p>
+    <w:p>
+      <w:pPr>
+        <w:rPr>
+          <w:noProof/>
+          <w:sz w:val="24"/>
+          <w:szCs w:val="36"/>
+        </w:rPr>
+      </w:pPr>
+    </w:p>
+    <w:p>
+      <w:pPr>
+        <w:rPr>
+          <w:noProof/>
+          <w:sz w:val="24"/>
+          <w:szCs w:val="36"/>
+        </w:rPr>
+      </w:pPr>
+    </w:p>
+    <w:p>
+      <w:pPr>
+        <w:rPr>
+          <w:noProof/>
+          <w:sz w:val="24"/>
+          <w:szCs w:val="36"/>
+        </w:rPr>
+      </w:pPr>
+    </w:p>
+    <w:p>
+      <w:pPr>
+        <w:pStyle w:val="Paragraphedeliste"/>
+        <w:numPr>
+          <w:ilvl w:val="0"/>
+          <w:numId w:val="1"/>
+        </w:numPr>
+        <w:rPr>
+          <w:b/>
+          <w:noProof/>
+          <w:sz w:val="24"/>
+          <w:szCs w:val="36"/>
+        </w:rPr>
+      </w:pPr>
+      <w:r>
+        <w:rPr>
+          <w:b/>
+          <w:sz w:val="28"/>
+          <w:szCs w:val="36"/>
+          <w:u w:val="single"/>
+        </w:rPr>
+        <w:lastRenderedPageBreak/>
+        <w:t xml:space="preserve">Les </w:t>
+      </w:r>
+      <w:r>
+        <w:rPr>
+          <w:b/>
+          <w:sz w:val="28"/>
+          <w:szCs w:val="36"/>
+          <w:u w:val="single"/>
+        </w:rPr>
+        <w:t>caméras :</w:t>
+      </w:r>
+    </w:p>
+    <w:p>
+      <w:pPr>
+        <w:rPr>
+          <w:noProof/>
+          <w:sz w:val="24"/>
+          <w:szCs w:val="36"/>
+        </w:rPr>
+      </w:pPr>
+      <w:r>
+        <w:rPr>
+          <w:noProof/>
+          <w:sz w:val="24"/>
+          <w:szCs w:val="36"/>
+        </w:rPr>
+        <w:t>Il y a 3 types de caméras disponible dans le jeu, elle peuvent être changé à tout moment avec la touche [C] ou [select]</w:t>
+      </w:r>
+    </w:p>
+    <w:p>
+      <w:pPr>
+        <w:pStyle w:val="Paragraphedeliste"/>
+        <w:numPr>
+          <w:ilvl w:val="1"/>
+          <w:numId w:val="1"/>
+        </w:numPr>
+        <w:rPr>
+          <w:b/>
+          <w:sz w:val="28"/>
+          <w:szCs w:val="36"/>
+          <w:u w:val="single"/>
+        </w:rPr>
+      </w:pPr>
+      <w:r>
+        <w:rPr>
+          <w:b/>
+          <w:sz w:val="28"/>
+          <w:szCs w:val="36"/>
+          <w:u w:val="single"/>
+        </w:rPr>
+        <w:t xml:space="preserve">Caméra immersive </w:t>
+      </w:r>
+      <w:r>
+        <w:rPr>
+          <w:b/>
+          <w:sz w:val="28"/>
+          <w:szCs w:val="36"/>
+          <w:u w:val="single"/>
+        </w:rPr>
+        <w:t>:</w:t>
+      </w:r>
+    </w:p>
+    <w:p>
+      <w:pPr>
+        <w:rPr>
+          <w:noProof/>
+          <w:sz w:val="24"/>
+          <w:szCs w:val="36"/>
+        </w:rPr>
+      </w:pPr>
+      <w:r>
+        <w:rPr>
+          <w:noProof/>
+          <w:sz w:val="24"/>
+          <w:szCs w:val="36"/>
+        </w:rPr>
+        <w:t>Caméra FPS, elle favorise l’immersion du joueur qui voit à travers les yeux du conducteur.</w:t>
+      </w:r>
+    </w:p>
+    <w:p>
+      <w:pPr>
+        <w:rPr>
+          <w:noProof/>
+          <w:sz w:val="24"/>
+          <w:szCs w:val="36"/>
+        </w:rPr>
+      </w:pPr>
+      <w:r>
+        <w:rPr>
+          <w:noProof/>
+        </w:rPr>
+        <w:drawing>
+          <wp:inline distT="0" distB="0" distL="0" distR="0" wp14:anchorId="038B8DA8" wp14:editId="5ED0FD24">
+            <wp:extent cx="5760720" cy="3230245"/>
+            <wp:effectExtent l="0" t="0" r="0" b="8255"/>
+            <wp:docPr id="1" name="Image 1"/>
+            <wp:cNvGraphicFramePr>
+              <a:graphicFrameLocks xmlns:a="http://schemas.openxmlformats.org/drawingml/2006/main" noChangeAspect="1"/>
+            </wp:cNvGraphicFramePr>
+            <a:graphic xmlns:a="http://schemas.openxmlformats.org/drawingml/2006/main">
+              <a:graphicData uri="http://schemas.openxmlformats.org/drawingml/2006/picture">
+                <pic:pic xmlns:pic="http://schemas.openxmlformats.org/drawingml/2006/picture">
+                  <pic:nvPicPr>
+                    <pic:cNvPr id="1" name=""/>
+                    <pic:cNvPicPr/>
+                  </pic:nvPicPr>
+                  <pic:blipFill>
+                    <a:blip r:embed="rId9"/>
+                    <a:stretch>
+                      <a:fillRect/>
+                    </a:stretch>
+                  </pic:blipFill>
+                  <pic:spPr>
+                    <a:xfrm>
+                      <a:off x="0" y="0"/>
+                      <a:ext cx="5760720" cy="3230245"/>
+                    </a:xfrm>
+                    <a:prstGeom prst="rect">
+                      <a:avLst/>
+                    </a:prstGeom>
+                  </pic:spPr>
+                </pic:pic>
+              </a:graphicData>
+            </a:graphic>
+          </wp:inline>
+        </w:drawing>
+      </w:r>
+    </w:p>
+    <w:p>
+      <w:pPr>
+        <w:pStyle w:val="Paragraphedeliste"/>
+        <w:numPr>
+          <w:ilvl w:val="1"/>
+          <w:numId w:val="1"/>
+        </w:numPr>
+        <w:rPr>
+          <w:b/>
+          <w:sz w:val="28"/>
+          <w:szCs w:val="36"/>
+          <w:u w:val="single"/>
+        </w:rPr>
+      </w:pPr>
+      <w:r>
+        <w:rPr>
+          <w:b/>
+          <w:sz w:val="28"/>
+          <w:szCs w:val="36"/>
+          <w:u w:val="single"/>
+        </w:rPr>
+        <w:t xml:space="preserve">Caméra </w:t>
+      </w:r>
+      <w:r>
+        <w:rPr>
+          <w:b/>
+          <w:sz w:val="28"/>
+          <w:szCs w:val="36"/>
+          <w:u w:val="single"/>
+        </w:rPr>
+        <w:t>rapproché</w:t>
+      </w:r>
+      <w:r>
+        <w:rPr>
+          <w:b/>
+          <w:sz w:val="28"/>
+          <w:szCs w:val="36"/>
+          <w:u w:val="single"/>
+        </w:rPr>
+        <w:t xml:space="preserve"> :</w:t>
+      </w:r>
+    </w:p>
+    <w:p>
+      <w:pPr>
+        <w:rPr>
+          <w:sz w:val="24"/>
+          <w:szCs w:val="36"/>
+        </w:rPr>
+      </w:pPr>
+      <w:r>
+        <w:rPr>
+          <w:sz w:val="24"/>
+          <w:szCs w:val="36"/>
+        </w:rPr>
+        <w:t>Caméra 3</w:t>
+      </w:r>
+      <w:r>
+        <w:rPr>
+          <w:sz w:val="24"/>
+          <w:szCs w:val="36"/>
+          <w:vertAlign w:val="superscript"/>
+        </w:rPr>
+        <w:t>ème</w:t>
+      </w:r>
+      <w:r>
+        <w:rPr>
+          <w:sz w:val="24"/>
+          <w:szCs w:val="36"/>
+        </w:rPr>
+        <w:t xml:space="preserve"> personne, elle donne vision sur  l’avion </w:t>
+      </w:r>
+      <w:r>
+        <w:rPr>
+          <w:sz w:val="24"/>
+          <w:szCs w:val="36"/>
+        </w:rPr>
+        <w:t>et l’environnement à l’avant. C’est la caméra « standard » poussant le joueur à aller vers l’avant et lui donnant les indications « 3D ».</w:t>
+      </w:r>
+    </w:p>
+    <w:p>
+      <w:pPr>
+        <w:rPr>
+          <w:sz w:val="24"/>
+          <w:szCs w:val="36"/>
+        </w:rPr>
+      </w:pPr>
+      <w:r>
+        <w:rPr>
+          <w:noProof/>
+        </w:rPr>
+        <w:drawing>
+          <wp:anchor distT="0" distB="0" distL="114300" distR="114300" simplePos="0" relativeHeight="251661312" behindDoc="1" locked="0" layoutInCell="1" allowOverlap="1" wp14:anchorId="0A5438FA" wp14:editId="282B2198">
+            <wp:simplePos x="0" y="0"/>
+            <wp:positionH relativeFrom="margin">
+              <wp:posOffset>-95250</wp:posOffset>
+            </wp:positionH>
+            <wp:positionV relativeFrom="paragraph">
+              <wp:posOffset>15240</wp:posOffset>
+            </wp:positionV>
+            <wp:extent cx="5760720" cy="3228340"/>
+            <wp:effectExtent l="0" t="0" r="0" b="0"/>
+            <wp:wrapNone/>
+            <wp:docPr id="2" name="Image 2"/>
+            <wp:cNvGraphicFramePr>
+              <a:graphicFrameLocks xmlns:a="http://schemas.openxmlformats.org/drawingml/2006/main" noChangeAspect="1"/>
+            </wp:cNvGraphicFramePr>
+            <a:graphic xmlns:a="http://schemas.openxmlformats.org/drawingml/2006/main">
+              <a:graphicData uri="http://schemas.openxmlformats.org/drawingml/2006/picture">
+                <pic:pic xmlns:pic="http://schemas.openxmlformats.org/drawingml/2006/picture">
+                  <pic:nvPicPr>
+                    <pic:cNvPr id="1" name=""/>
+                    <pic:cNvPicPr/>
+                  </pic:nvPicPr>
+                  <pic:blipFill>
+                    <a:blip r:embed="rId10" cstate="print">
+                      <a:extLst>
+                        <a:ext uri="{28A0092B-C50C-407E-A947-70E740481C1C}">
+                          <a14:useLocalDpi xmlns:a14="http://schemas.microsoft.com/office/drawing/2010/main" val="0"/>
+                        </a:ext>
+                      </a:extLst>
+                    </a:blip>
+                    <a:stretch>
+                      <a:fillRect/>
+                    </a:stretch>
+                  </pic:blipFill>
+                  <pic:spPr>
+                    <a:xfrm>
+                      <a:off x="0" y="0"/>
+                      <a:ext cx="5760720" cy="3228340"/>
+                    </a:xfrm>
+                    <a:prstGeom prst="rect">
+                      <a:avLst/>
+                    </a:prstGeom>
+                  </pic:spPr>
+                </pic:pic>
+              </a:graphicData>
+            </a:graphic>
+            <wp14:sizeRelH relativeFrom="page">
+              <wp14:pctWidth>0</wp14:pctWidth>
+            </wp14:sizeRelH>
+            <wp14:sizeRelV relativeFrom="page">
+              <wp14:pctHeight>0</wp14:pctHeight>
+            </wp14:sizeRelV>
+          </wp:anchor>
+        </w:drawing>
+      </w:r>
+    </w:p>
+    <w:p>
+      <w:pPr>
+        <w:rPr>
+          <w:sz w:val="24"/>
+          <w:szCs w:val="36"/>
+        </w:rPr>
+      </w:pPr>
+    </w:p>
+    <w:p>
+      <w:pPr>
+        <w:rPr>
+          <w:sz w:val="24"/>
+          <w:szCs w:val="36"/>
+        </w:rPr>
+      </w:pPr>
+    </w:p>
+    <w:p>
+      <w:pPr>
+        <w:rPr>
+          <w:sz w:val="24"/>
+          <w:szCs w:val="36"/>
+        </w:rPr>
+      </w:pPr>
+    </w:p>
+    <w:p>
+      <w:pPr>
+        <w:rPr>
+          <w:sz w:val="24"/>
+          <w:szCs w:val="36"/>
+        </w:rPr>
+      </w:pPr>
+    </w:p>
+    <w:p>
+      <w:pPr>
+        <w:rPr>
+          <w:sz w:val="24"/>
+          <w:szCs w:val="36"/>
+        </w:rPr>
+      </w:pPr>
+    </w:p>
+    <w:p>
+      <w:pPr>
+        <w:rPr>
+          <w:sz w:val="24"/>
+          <w:szCs w:val="36"/>
+        </w:rPr>
+      </w:pPr>
+    </w:p>
+    <w:p>
+      <w:pPr>
+        <w:rPr>
+          <w:sz w:val="24"/>
+          <w:szCs w:val="36"/>
+        </w:rPr>
+      </w:pPr>
+    </w:p>
+    <w:p>
+      <w:pPr>
+        <w:rPr>
+          <w:sz w:val="24"/>
+          <w:szCs w:val="36"/>
+        </w:rPr>
+      </w:pPr>
+    </w:p>
+    <w:p>
+      <w:pPr>
+        <w:rPr>
+          <w:sz w:val="24"/>
+          <w:szCs w:val="36"/>
+        </w:rPr>
+      </w:pPr>
+    </w:p>
+    <w:p>
+      <w:pPr>
+        <w:rPr>
+          <w:sz w:val="24"/>
+          <w:szCs w:val="36"/>
+        </w:rPr>
+      </w:pPr>
+    </w:p>
+    <w:p>
+      <w:pPr>
+        <w:pStyle w:val="Paragraphedeliste"/>
+        <w:numPr>
+          <w:ilvl w:val="1"/>
+          <w:numId w:val="1"/>
+        </w:numPr>
+        <w:rPr>
+          <w:b/>
+          <w:sz w:val="28"/>
+          <w:szCs w:val="36"/>
+          <w:u w:val="single"/>
+        </w:rPr>
+      </w:pPr>
+      <w:r>
+        <w:rPr>
+          <w:b/>
+          <w:sz w:val="28"/>
+          <w:szCs w:val="36"/>
+          <w:u w:val="single"/>
+        </w:rPr>
+        <w:t xml:space="preserve">Caméra </w:t>
+      </w:r>
+      <w:r>
+        <w:rPr>
+          <w:b/>
+          <w:sz w:val="28"/>
+          <w:szCs w:val="36"/>
+          <w:u w:val="single"/>
+        </w:rPr>
+        <w:t>éloignée</w:t>
+      </w:r>
+      <w:r>
+        <w:rPr>
+          <w:b/>
+          <w:sz w:val="28"/>
+          <w:szCs w:val="36"/>
+          <w:u w:val="single"/>
+        </w:rPr>
+        <w:t xml:space="preserve"> :</w:t>
+      </w:r>
+    </w:p>
+    <w:p>
+      <w:pPr>
+        <w:rPr>
+          <w:sz w:val="24"/>
+          <w:szCs w:val="36"/>
+        </w:rPr>
+      </w:pPr>
+      <w:r>
+        <w:rPr>
+          <w:sz w:val="24"/>
+          <w:szCs w:val="36"/>
+        </w:rPr>
+        <w:t>Caméra à la 3</w:t>
+      </w:r>
+      <w:r>
+        <w:rPr>
+          <w:sz w:val="24"/>
+          <w:szCs w:val="36"/>
+          <w:vertAlign w:val="superscript"/>
+        </w:rPr>
+        <w:t>ème</w:t>
+      </w:r>
+      <w:r>
+        <w:rPr>
+          <w:sz w:val="24"/>
+          <w:szCs w:val="36"/>
+        </w:rPr>
+        <w:t xml:space="preserve"> personne vue </w:t>
+      </w:r>
+      <w:r>
+        <w:rPr>
+          <w:sz w:val="24"/>
+          <w:szCs w:val="36"/>
+        </w:rPr>
+        <w:t>de haut</w:t>
+      </w:r>
+      <w:bookmarkStart w:id="0" w:name="_GoBack"/>
+      <w:bookmarkEnd w:id="0"/>
+      <w:r>
+        <w:rPr>
+          <w:sz w:val="24"/>
+          <w:szCs w:val="36"/>
+        </w:rPr>
+        <w:t>, elle donne une vision d’ensemble sur le niveau. Son but premier est la clarté, avec elle le joueur peut voir la suite du niveau et les obstacles qu’il va rencontrer. Cependant elle est beaucoup moins précise que les 2 premières.</w:t>
+      </w:r>
+    </w:p>
     <w:sectPr>
-      <w:headerReference w:type="default" r:id="rId9"/>
+      <w:headerReference w:type="default" r:id="rId11"/>
       <w:pgSz w:w="11906" w:h="16838"/>
       <w:pgMar w:top="1417" w:right="1417" w:bottom="1417" w:left="1417" w:header="708" w:footer="708" w:gutter="0"/>
       <w:cols w:space="708"/>
@@ -1119,6 +1792,178 @@
     </w:lvl>
   </w:abstractNum>
   <w:abstractNum w:abstractNumId="2" w15:restartNumberingAfterBreak="0">
+    <w:nsid w:val="44BD4A43"/>
+    <w:multiLevelType w:val="hybridMultilevel"/>
+    <w:tmpl w:val="4ADC3C70"/>
+    <w:lvl w:ilvl="0" w:tplc="040C0019">
+      <w:start w:val="1"/>
+      <w:numFmt w:val="lowerLetter"/>
+      <w:lvlText w:val="%1."/>
+      <w:lvlJc w:val="left"/>
+      <w:pPr>
+        <w:ind w:left="1440" w:hanging="360"/>
+      </w:pPr>
+    </w:lvl>
+    <w:lvl w:ilvl="1" w:tplc="040C0019" w:tentative="1">
+      <w:start w:val="1"/>
+      <w:numFmt w:val="lowerLetter"/>
+      <w:lvlText w:val="%2."/>
+      <w:lvlJc w:val="left"/>
+      <w:pPr>
+        <w:ind w:left="2160" w:hanging="360"/>
+      </w:pPr>
+    </w:lvl>
+    <w:lvl w:ilvl="2" w:tplc="040C001B" w:tentative="1">
+      <w:start w:val="1"/>
+      <w:numFmt w:val="lowerRoman"/>
+      <w:lvlText w:val="%3."/>
+      <w:lvlJc w:val="right"/>
+      <w:pPr>
+        <w:ind w:left="2880" w:hanging="180"/>
+      </w:pPr>
+    </w:lvl>
+    <w:lvl w:ilvl="3" w:tplc="040C000F" w:tentative="1">
+      <w:start w:val="1"/>
+      <w:numFmt w:val="decimal"/>
+      <w:lvlText w:val="%4."/>
+      <w:lvlJc w:val="left"/>
+      <w:pPr>
+        <w:ind w:left="3600" w:hanging="360"/>
+      </w:pPr>
+    </w:lvl>
+    <w:lvl w:ilvl="4" w:tplc="040C0019" w:tentative="1">
+      <w:start w:val="1"/>
+      <w:numFmt w:val="lowerLetter"/>
+      <w:lvlText w:val="%5."/>
+      <w:lvlJc w:val="left"/>
+      <w:pPr>
+        <w:ind w:left="4320" w:hanging="360"/>
+      </w:pPr>
+    </w:lvl>
+    <w:lvl w:ilvl="5" w:tplc="040C001B" w:tentative="1">
+      <w:start w:val="1"/>
+      <w:numFmt w:val="lowerRoman"/>
+      <w:lvlText w:val="%6."/>
+      <w:lvlJc w:val="right"/>
+      <w:pPr>
+        <w:ind w:left="5040" w:hanging="180"/>
+      </w:pPr>
+    </w:lvl>
+    <w:lvl w:ilvl="6" w:tplc="040C000F" w:tentative="1">
+      <w:start w:val="1"/>
+      <w:numFmt w:val="decimal"/>
+      <w:lvlText w:val="%7."/>
+      <w:lvlJc w:val="left"/>
+      <w:pPr>
+        <w:ind w:left="5760" w:hanging="360"/>
+      </w:pPr>
+    </w:lvl>
+    <w:lvl w:ilvl="7" w:tplc="040C0019" w:tentative="1">
+      <w:start w:val="1"/>
+      <w:numFmt w:val="lowerLetter"/>
+      <w:lvlText w:val="%8."/>
+      <w:lvlJc w:val="left"/>
+      <w:pPr>
+        <w:ind w:left="6480" w:hanging="360"/>
+      </w:pPr>
+    </w:lvl>
+    <w:lvl w:ilvl="8" w:tplc="040C001B" w:tentative="1">
+      <w:start w:val="1"/>
+      <w:numFmt w:val="lowerRoman"/>
+      <w:lvlText w:val="%9."/>
+      <w:lvlJc w:val="right"/>
+      <w:pPr>
+        <w:ind w:left="7200" w:hanging="180"/>
+      </w:pPr>
+    </w:lvl>
+  </w:abstractNum>
+  <w:abstractNum w:abstractNumId="3" w15:restartNumberingAfterBreak="0">
+    <w:nsid w:val="52281255"/>
+    <w:multiLevelType w:val="hybridMultilevel"/>
+    <w:tmpl w:val="E2F2F9C6"/>
+    <w:lvl w:ilvl="0" w:tplc="040C0019">
+      <w:start w:val="1"/>
+      <w:numFmt w:val="lowerLetter"/>
+      <w:lvlText w:val="%1."/>
+      <w:lvlJc w:val="left"/>
+      <w:pPr>
+        <w:ind w:left="1440" w:hanging="360"/>
+      </w:pPr>
+    </w:lvl>
+    <w:lvl w:ilvl="1" w:tplc="040C0019" w:tentative="1">
+      <w:start w:val="1"/>
+      <w:numFmt w:val="lowerLetter"/>
+      <w:lvlText w:val="%2."/>
+      <w:lvlJc w:val="left"/>
+      <w:pPr>
+        <w:ind w:left="2160" w:hanging="360"/>
+      </w:pPr>
+    </w:lvl>
+    <w:lvl w:ilvl="2" w:tplc="040C001B" w:tentative="1">
+      <w:start w:val="1"/>
+      <w:numFmt w:val="lowerRoman"/>
+      <w:lvlText w:val="%3."/>
+      <w:lvlJc w:val="right"/>
+      <w:pPr>
+        <w:ind w:left="2880" w:hanging="180"/>
+      </w:pPr>
+    </w:lvl>
+    <w:lvl w:ilvl="3" w:tplc="040C000F" w:tentative="1">
+      <w:start w:val="1"/>
+      <w:numFmt w:val="decimal"/>
+      <w:lvlText w:val="%4."/>
+      <w:lvlJc w:val="left"/>
+      <w:pPr>
+        <w:ind w:left="3600" w:hanging="360"/>
+      </w:pPr>
+    </w:lvl>
+    <w:lvl w:ilvl="4" w:tplc="040C0019" w:tentative="1">
+      <w:start w:val="1"/>
+      <w:numFmt w:val="lowerLetter"/>
+      <w:lvlText w:val="%5."/>
+      <w:lvlJc w:val="left"/>
+      <w:pPr>
+        <w:ind w:left="4320" w:hanging="360"/>
+      </w:pPr>
+    </w:lvl>
+    <w:lvl w:ilvl="5" w:tplc="040C001B" w:tentative="1">
+      <w:start w:val="1"/>
+      <w:numFmt w:val="lowerRoman"/>
+      <w:lvlText w:val="%6."/>
+      <w:lvlJc w:val="right"/>
+      <w:pPr>
+        <w:ind w:left="5040" w:hanging="180"/>
+      </w:pPr>
+    </w:lvl>
+    <w:lvl w:ilvl="6" w:tplc="040C000F" w:tentative="1">
+      <w:start w:val="1"/>
+      <w:numFmt w:val="decimal"/>
+      <w:lvlText w:val="%7."/>
+      <w:lvlJc w:val="left"/>
+      <w:pPr>
+        <w:ind w:left="5760" w:hanging="360"/>
+      </w:pPr>
+    </w:lvl>
+    <w:lvl w:ilvl="7" w:tplc="040C0019" w:tentative="1">
+      <w:start w:val="1"/>
+      <w:numFmt w:val="lowerLetter"/>
+      <w:lvlText w:val="%8."/>
+      <w:lvlJc w:val="left"/>
+      <w:pPr>
+        <w:ind w:left="6480" w:hanging="360"/>
+      </w:pPr>
+    </w:lvl>
+    <w:lvl w:ilvl="8" w:tplc="040C001B" w:tentative="1">
+      <w:start w:val="1"/>
+      <w:numFmt w:val="lowerRoman"/>
+      <w:lvlText w:val="%9."/>
+      <w:lvlJc w:val="right"/>
+      <w:pPr>
+        <w:ind w:left="7200" w:hanging="180"/>
+      </w:pPr>
+    </w:lvl>
+  </w:abstractNum>
+  <w:abstractNum w:abstractNumId="4" w15:restartNumberingAfterBreak="0">
     <w:nsid w:val="569963D3"/>
     <w:multiLevelType w:val="hybridMultilevel"/>
     <w:tmpl w:val="CEB44BC6"/>
@@ -1204,7 +2049,7 @@
       </w:pPr>
     </w:lvl>
   </w:abstractNum>
-  <w:abstractNum w:abstractNumId="3" w15:restartNumberingAfterBreak="0">
+  <w:abstractNum w:abstractNumId="5" w15:restartNumberingAfterBreak="0">
     <w:nsid w:val="61A40DF4"/>
     <w:multiLevelType w:val="hybridMultilevel"/>
     <w:tmpl w:val="C722E926"/>
@@ -1293,7 +2138,7 @@
       </w:pPr>
     </w:lvl>
   </w:abstractNum>
-  <w:abstractNum w:abstractNumId="4" w15:restartNumberingAfterBreak="0">
+  <w:abstractNum w:abstractNumId="6" w15:restartNumberingAfterBreak="0">
     <w:nsid w:val="6B9A4F96"/>
     <w:multiLevelType w:val="hybridMultilevel"/>
     <w:tmpl w:val="0AC21F6A"/>
@@ -1379,7 +2224,7 @@
       </w:pPr>
     </w:lvl>
   </w:abstractNum>
-  <w:abstractNum w:abstractNumId="5" w15:restartNumberingAfterBreak="0">
+  <w:abstractNum w:abstractNumId="7" w15:restartNumberingAfterBreak="0">
     <w:nsid w:val="6FE92054"/>
     <w:multiLevelType w:val="hybridMultilevel"/>
     <w:tmpl w:val="E3189256"/>
@@ -1465,7 +2310,7 @@
       </w:pPr>
     </w:lvl>
   </w:abstractNum>
-  <w:abstractNum w:abstractNumId="6" w15:restartNumberingAfterBreak="0">
+  <w:abstractNum w:abstractNumId="8" w15:restartNumberingAfterBreak="0">
     <w:nsid w:val="76E617ED"/>
     <w:multiLevelType w:val="hybridMultilevel"/>
     <w:tmpl w:val="1BEC744C"/>
@@ -1552,10 +2397,10 @@
     </w:lvl>
   </w:abstractNum>
   <w:num w:numId="1">
-    <w:abstractNumId w:val="3"/>
+    <w:abstractNumId w:val="5"/>
   </w:num>
   <w:num w:numId="2">
-    <w:abstractNumId w:val="5"/>
+    <w:abstractNumId w:val="7"/>
   </w:num>
   <w:num w:numId="3">
     <w:abstractNumId w:val="1"/>
@@ -1564,13 +2409,19 @@
     <w:abstractNumId w:val="0"/>
   </w:num>
   <w:num w:numId="5">
+    <w:abstractNumId w:val="8"/>
+  </w:num>
+  <w:num w:numId="6">
+    <w:abstractNumId w:val="4"/>
+  </w:num>
+  <w:num w:numId="7">
     <w:abstractNumId w:val="6"/>
   </w:num>
-  <w:num w:numId="6">
+  <w:num w:numId="8">
     <w:abstractNumId w:val="2"/>
   </w:num>
-  <w:num w:numId="7">
-    <w:abstractNumId w:val="4"/>
+  <w:num w:numId="9">
+    <w:abstractNumId w:val="3"/>
   </w:num>
 </w:numbering>
 </file>

</xml_diff>